<commit_message>
Add background, text action, fix video play problem
</commit_message>
<xml_diff>
--- a/doc/dokidokiSystemArchitecture.docx
+++ b/doc/dokidokiSystemArchitecture.docx
@@ -6,11 +6,9 @@
       <w:pPr>
         <w:pStyle w:val="Title"/>
       </w:pPr>
-      <w:proofErr w:type="spellStart"/>
       <w:r>
         <w:t>Dokidoki</w:t>
       </w:r>
-      <w:proofErr w:type="spellEnd"/>
       <w:r>
         <w:t xml:space="preserve"> </w:t>
       </w:r>
@@ -32,14 +30,12 @@
       <w:r>
         <w:t xml:space="preserve">Author: </w:t>
       </w:r>
-      <w:proofErr w:type="spellStart"/>
       <w:r>
         <w:rPr>
           <w:rFonts w:hint="eastAsia"/>
         </w:rPr>
         <w:t>kesumu</w:t>
       </w:r>
-      <w:proofErr w:type="spellEnd"/>
     </w:p>
     <w:p>
       <w:pPr>
@@ -65,13 +61,8 @@
       <w:pPr>
         <w:spacing w:after="240"/>
       </w:pPr>
-      <w:proofErr w:type="spellStart"/>
-      <w:r>
-        <w:t>Dokidoki</w:t>
-      </w:r>
-      <w:proofErr w:type="spellEnd"/>
-      <w:r>
-        <w:t xml:space="preserve"> aimed at being a AVG development tool based on unity3d. It could improve the efficiency to develop AVG games and also could implement the one-time-code-multiple-platform-run based on the features of unity3d.</w:t>
+      <w:r>
+        <w:t>Dokidoki aimed at being a AVG development tool based on unity3d. It could improve the efficiency to develop AVG games and also could implement the one-time-code-multiple-platform-run based on the features of unity3d.</w:t>
       </w:r>
     </w:p>
     <w:p>
@@ -86,24 +77,20 @@
       <w:pPr>
         <w:pStyle w:val="Heading2"/>
       </w:pPr>
-      <w:proofErr w:type="spellStart"/>
       <w:r>
         <w:t>K</w:t>
       </w:r>
       <w:r>
         <w:t>irikiri</w:t>
       </w:r>
-      <w:proofErr w:type="spellEnd"/>
     </w:p>
     <w:p>
       <w:pPr>
         <w:pStyle w:val="Heading2"/>
       </w:pPr>
-      <w:proofErr w:type="spellStart"/>
       <w:r>
         <w:t>NScript</w:t>
       </w:r>
-      <w:proofErr w:type="spellEnd"/>
     </w:p>
     <w:p>
       <w:pPr>
@@ -138,15 +125,7 @@
         <w:t>ever</w:t>
       </w:r>
       <w:r>
-        <w:t xml:space="preserve">y thing inside </w:t>
-      </w:r>
-      <w:proofErr w:type="spellStart"/>
-      <w:r>
-        <w:t>dokidoki</w:t>
-      </w:r>
-      <w:proofErr w:type="spellEnd"/>
-      <w:r>
-        <w:t xml:space="preserve"> system.</w:t>
+        <w:t>y thing inside dokidoki system.</w:t>
       </w:r>
       <w:r>
         <w:t xml:space="preserve"> </w:t>
@@ -259,6 +238,14 @@
       </w:r>
       <w:r>
         <w:t xml:space="preserve"> compile it into action sequences for System to conduct.</w:t>
+      </w:r>
+    </w:p>
+    <w:p>
+      <w:pPr>
+        <w:spacing w:after="240"/>
+      </w:pPr>
+      <w:r>
+        <w:t>Example:</w:t>
       </w:r>
     </w:p>
     <w:tbl>
@@ -289,21 +276,11 @@
               <w:t>&lt;character</w:t>
             </w:r>
             <w:r>
-              <w:t xml:space="preserve"> name</w:t>
-            </w:r>
-            <w:proofErr w:type="gramStart"/>
-            <w:r>
-              <w:t>=”</w:t>
-            </w:r>
-            <w:proofErr w:type="spellStart"/>
-            <w:r>
-              <w:t>doki</w:t>
-            </w:r>
-            <w:proofErr w:type="gramEnd"/>
-            <w:r>
-              <w:t>-chan</w:t>
-            </w:r>
-            <w:proofErr w:type="spellEnd"/>
+              <w:t xml:space="preserve"> name=”</w:t>
+            </w:r>
+            <w:r>
+              <w:t>doki-chan</w:t>
+            </w:r>
             <w:r>
               <w:t>”</w:t>
             </w:r>
@@ -313,21 +290,21 @@
           </w:p>
           <w:p>
             <w:r>
-              <w:t xml:space="preserve">    &lt;verbal </w:t>
-            </w:r>
-            <w:r>
-              <w:t>content</w:t>
-            </w:r>
-            <w:proofErr w:type="gramStart"/>
-            <w:r>
-              <w:t>=”</w:t>
-            </w:r>
-            <w:r>
-              <w:t>The</w:t>
-            </w:r>
-            <w:proofErr w:type="gramEnd"/>
-            <w:r>
-              <w:t xml:space="preserve"> weather goes cold.</w:t>
+              <w:t xml:space="preserve">    &lt;</w:t>
+            </w:r>
+            <w:r>
+              <w:t>speak</w:t>
+            </w:r>
+            <w:bookmarkStart w:id="0" w:name="_GoBack"/>
+            <w:bookmarkEnd w:id="0"/>
+            <w:r>
+              <w:t xml:space="preserve"> </w:t>
+            </w:r>
+            <w:r>
+              <w:t>content=”</w:t>
+            </w:r>
+            <w:r>
+              <w:t>The weather goes cold.</w:t>
             </w:r>
             <w:r>
               <w:t>”</w:t>
@@ -379,15 +356,7 @@
           </w:p>
           <w:p>
             <w:r>
-              <w:t xml:space="preserve">    &lt;think content</w:t>
-            </w:r>
-            <w:proofErr w:type="gramStart"/>
-            <w:r>
-              <w:t>=”I</w:t>
-            </w:r>
-            <w:proofErr w:type="gramEnd"/>
-            <w:r>
-              <w:t xml:space="preserve"> don’t weather I should touch her head” /&gt;</w:t>
+              <w:t xml:space="preserve">    &lt;think content=”I don’t weather I should touch her head” /&gt;</w:t>
             </w:r>
           </w:p>
           <w:p>
@@ -408,47 +377,21 @@
               <w:t xml:space="preserve">aside </w:t>
             </w:r>
             <w:r>
-              <w:t>content</w:t>
-            </w:r>
-            <w:proofErr w:type="gramStart"/>
-            <w:r>
-              <w:t>=”</w:t>
-            </w:r>
-            <w:proofErr w:type="spellStart"/>
-            <w:r>
-              <w:t>doki</w:t>
-            </w:r>
-            <w:proofErr w:type="gramEnd"/>
-            <w:r>
-              <w:t>-chan</w:t>
-            </w:r>
-            <w:proofErr w:type="spellEnd"/>
-            <w:r>
-              <w:t xml:space="preserve"> slowly close to the door</w:t>
+              <w:t>content=”</w:t>
+            </w:r>
+            <w:r>
+              <w:t>doki-chan slowly close to the door</w:t>
             </w:r>
             <w:r>
               <w:t>”&gt;</w:t>
             </w:r>
           </w:p>
           <w:p>
-            <w:pPr>
-              <w:rPr>
-                <w:rFonts w:hint="eastAsia"/>
-              </w:rPr>
-            </w:pPr>
             <w:r>
               <w:t xml:space="preserve">    &lt;effect </w:t>
             </w:r>
             <w:r>
-              <w:t>type</w:t>
-            </w:r>
-            <w:proofErr w:type="gramStart"/>
-            <w:r>
-              <w:t>=”snow</w:t>
-            </w:r>
-            <w:proofErr w:type="gramEnd"/>
-            <w:r>
-              <w:t>”</w:t>
+              <w:t>type=”snow”</w:t>
             </w:r>
             <w:r>
               <w:t xml:space="preserve"> </w:t>
@@ -486,8 +429,6 @@
       <w:pPr>
         <w:spacing w:after="240"/>
       </w:pPr>
-      <w:bookmarkStart w:id="0" w:name="_GoBack"/>
-      <w:bookmarkEnd w:id="0"/>
     </w:p>
     <w:p>
       <w:pPr>
@@ -516,6 +457,7 @@
         <w:pStyle w:val="Heading2"/>
       </w:pPr>
       <w:r>
+        <w:lastRenderedPageBreak/>
         <w:t>Font</w:t>
       </w:r>
     </w:p>
@@ -532,7 +474,6 @@
         <w:pStyle w:val="Heading2"/>
       </w:pPr>
       <w:r>
-        <w:lastRenderedPageBreak/>
         <w:t>Image</w:t>
       </w:r>
     </w:p>
@@ -685,13 +626,8 @@
       </w:r>
     </w:p>
     <w:p>
-      <w:proofErr w:type="spellStart"/>
-      <w:r>
-        <w:t>Fasdf</w:t>
-      </w:r>
-      <w:proofErr w:type="spellEnd"/>
-      <w:r>
-        <w:t xml:space="preserve"> </w:t>
+      <w:r>
+        <w:t xml:space="preserve">Fasdf </w:t>
       </w:r>
     </w:p>
     <w:sectPr>

</xml_diff>

<commit_message>
LL(1) to write the script grammar(not completed), clean some Unity asset
</commit_message>
<xml_diff>
--- a/doc/dokidokiSystemArchitecture.docx
+++ b/doc/dokidokiSystemArchitecture.docx
@@ -1,6 +1,6 @@
 
 <file path=word/document.xml><?xml version="1.0" encoding="utf-8"?>
-<w:document xmlns:wpc="http://schemas.microsoft.com/office/word/2010/wordprocessingCanvas" xmlns:mo="http://schemas.microsoft.com/office/mac/office/2008/main" xmlns:mc="http://schemas.openxmlformats.org/markup-compatibility/2006" xmlns:mv="urn:schemas-microsoft-com:mac:vml" xmlns:o="urn:schemas-microsoft-com:office:office" xmlns:r="http://schemas.openxmlformats.org/officeDocument/2006/relationships" xmlns:m="http://schemas.openxmlformats.org/officeDocument/2006/math" xmlns:v="urn:schemas-microsoft-com:vml" xmlns:wp14="http://schemas.microsoft.com/office/word/2010/wordprocessingDrawing" xmlns:wp="http://schemas.openxmlformats.org/drawingml/2006/wordprocessingDrawing" xmlns:w10="urn:schemas-microsoft-com:office:word" xmlns:w="http://schemas.openxmlformats.org/wordprocessingml/2006/main" xmlns:w14="http://schemas.microsoft.com/office/word/2010/wordml" xmlns:w15="http://schemas.microsoft.com/office/word/2012/wordml" xmlns:wpg="http://schemas.microsoft.com/office/word/2010/wordprocessingGroup" xmlns:wpi="http://schemas.microsoft.com/office/word/2010/wordprocessingInk" xmlns:wne="http://schemas.microsoft.com/office/word/2006/wordml" xmlns:wps="http://schemas.microsoft.com/office/word/2010/wordprocessingShape" mc:Ignorable="w14 w15 wp14">
+<w:document xmlns:wpc="http://schemas.microsoft.com/office/word/2010/wordprocessingCanvas" xmlns:mc="http://schemas.openxmlformats.org/markup-compatibility/2006" xmlns:o="urn:schemas-microsoft-com:office:office" xmlns:r="http://schemas.openxmlformats.org/officeDocument/2006/relationships" xmlns:m="http://schemas.openxmlformats.org/officeDocument/2006/math" xmlns:v="urn:schemas-microsoft-com:vml" xmlns:wp14="http://schemas.microsoft.com/office/word/2010/wordprocessingDrawing" xmlns:wp="http://schemas.openxmlformats.org/drawingml/2006/wordprocessingDrawing" xmlns:w10="urn:schemas-microsoft-com:office:word" xmlns:w="http://schemas.openxmlformats.org/wordprocessingml/2006/main" xmlns:w14="http://schemas.microsoft.com/office/word/2010/wordml" xmlns:w15="http://schemas.microsoft.com/office/word/2012/wordml" xmlns:wpg="http://schemas.microsoft.com/office/word/2010/wordprocessingGroup" xmlns:wpi="http://schemas.microsoft.com/office/word/2010/wordprocessingInk" xmlns:wne="http://schemas.microsoft.com/office/word/2006/wordml" xmlns:wps="http://schemas.microsoft.com/office/word/2010/wordprocessingShape" mc:Ignorable="w14 w15 wp14">
   <w:body>
     <w:p>
       <w:pPr>
@@ -268,158 +268,487 @@
           </w:tcPr>
           <w:p>
             <w:r>
-              <w:t>&lt;scene&gt;</w:t>
-            </w:r>
-          </w:p>
-          <w:p>
-            <w:r>
-              <w:t>&lt;character</w:t>
-            </w:r>
-            <w:r>
-              <w:t xml:space="preserve"> name=”</w:t>
-            </w:r>
-            <w:r>
-              <w:t>doki-chan</w:t>
-            </w:r>
-            <w:r>
-              <w:t>”</w:t>
-            </w:r>
-            <w:r>
+              <w:t>world</w:t>
+            </w:r>
+          </w:p>
+          <w:p>
+            <w:r>
+              <w:tab/>
+              <w:t>video src=video0;</w:t>
+            </w:r>
+          </w:p>
+          <w:p>
+            <w:r>
+              <w:tab/>
+              <w:t>bgm src=bgm0 mode=loop;</w:t>
+            </w:r>
+          </w:p>
+          <w:p>
+            <w:r>
+              <w:tab/>
+              <w:t>backgound src=background0 transition=instant;</w:t>
+            </w:r>
+          </w:p>
+          <w:p>
+            <w:r>
+              <w:tab/>
+              <w:t>weather type=snow level=0.2 transition=gradual speed=0.5;</w:t>
+            </w:r>
+          </w:p>
+          <w:p>
+            <w:pPr>
+              <w:rPr>
+                <w:rFonts w:hint="eastAsia"/>
+              </w:rPr>
+            </w:pPr>
+            <w:r>
+              <w:rPr>
+                <w:rFonts w:hint="eastAsia"/>
+              </w:rPr>
+              <w:tab/>
+            </w:r>
+            <w:r>
+              <w:rPr>
+                <w:rFonts w:hint="eastAsia"/>
+              </w:rPr>
+              <w:t>天空渐渐飘下了雪花。</w:t>
+            </w:r>
+            <w:r>
+              <w:rPr>
+                <w:rFonts w:hint="eastAsia"/>
+              </w:rPr>
               <w:t>&gt;</w:t>
             </w:r>
           </w:p>
           <w:p>
-            <w:r>
-              <w:t xml:space="preserve">    &lt;</w:t>
-            </w:r>
-            <w:r>
-              <w:t>speak</w:t>
-            </w:r>
-            <w:bookmarkStart w:id="0" w:name="_GoBack"/>
-            <w:bookmarkEnd w:id="0"/>
-            <w:r>
-              <w:t xml:space="preserve"> </w:t>
-            </w:r>
-            <w:r>
-              <w:t>content=”</w:t>
-            </w:r>
-            <w:r>
-              <w:t>The weather goes cold.</w:t>
-            </w:r>
-            <w:r>
-              <w:t>”</w:t>
-            </w:r>
-            <w:r>
-              <w:t xml:space="preserve"> /&gt;</w:t>
-            </w:r>
-          </w:p>
-          <w:p>
-            <w:r>
-              <w:t xml:space="preserve">    </w:t>
-            </w:r>
-            <w:r>
-              <w:t>&lt;move</w:t>
-            </w:r>
-            <w:r>
-              <w:t xml:space="preserve"> </w:t>
-            </w:r>
-            <w:r>
-              <w:t>x=”</w:t>
-            </w:r>
-            <w:r>
-              <w:t>600</w:t>
-            </w:r>
-            <w:r>
-              <w:t>” y=”</w:t>
-            </w:r>
-            <w:r>
-              <w:t>200</w:t>
-            </w:r>
-            <w:r>
-              <w:t xml:space="preserve">” </w:t>
-            </w:r>
-            <w:r>
-              <w:t>z=”</w:t>
-            </w:r>
-            <w:r>
-              <w:t>1</w:t>
-            </w:r>
-            <w:r>
-              <w:t>.0</w:t>
-            </w:r>
-            <w:r>
-              <w:t>”</w:t>
-            </w:r>
-            <w:r>
-              <w:t>/&gt;</w:t>
-            </w:r>
-          </w:p>
-          <w:p>
-            <w:r>
-              <w:t xml:space="preserve">    &lt;think content=”I don’t weather I should touch her head” /&gt;</w:t>
-            </w:r>
-          </w:p>
-          <w:p>
-            <w:r>
-              <w:t>&lt;/character&gt;</w:t>
-            </w:r>
-          </w:p>
-          <w:p>
-            <w:r>
-              <w:t>&lt;world&gt;</w:t>
-            </w:r>
-          </w:p>
-          <w:p>
-            <w:r>
-              <w:t xml:space="preserve">    &lt;</w:t>
-            </w:r>
-            <w:r>
-              <w:t xml:space="preserve">aside </w:t>
-            </w:r>
-            <w:r>
-              <w:t>content=”</w:t>
-            </w:r>
-            <w:r>
-              <w:t>doki-chan slowly close to the door</w:t>
-            </w:r>
-            <w:r>
-              <w:t>”&gt;</w:t>
-            </w:r>
-          </w:p>
-          <w:p>
-            <w:r>
-              <w:t xml:space="preserve">    &lt;effect </w:t>
-            </w:r>
-            <w:r>
-              <w:t>type=”snow”</w:t>
-            </w:r>
-            <w:r>
-              <w:t xml:space="preserve"> </w:t>
-            </w:r>
-            <w:r>
-              <w:t>degree=”</w:t>
-            </w:r>
-            <w:r>
-              <w:t>0.5</w:t>
-            </w:r>
-            <w:r>
-              <w:t>”</w:t>
-            </w:r>
-            <w:r>
-              <w:t xml:space="preserve"> </w:t>
-            </w:r>
-            <w:r>
-              <w:t>/&gt;</w:t>
-            </w:r>
-          </w:p>
-          <w:p>
-            <w:r>
-              <w:t>&lt;/world&gt;</w:t>
-            </w:r>
-          </w:p>
-          <w:p>
-            <w:r>
-              <w:t>&lt;/scene&gt;</w:t>
+            <w:pPr>
+              <w:rPr>
+                <w:rFonts w:hint="eastAsia"/>
+              </w:rPr>
+            </w:pPr>
+            <w:r>
+              <w:rPr>
+                <w:rFonts w:hint="eastAsia"/>
+              </w:rPr>
+              <w:tab/>
+            </w:r>
+            <w:r>
+              <w:rPr>
+                <w:rFonts w:hint="eastAsia"/>
+              </w:rPr>
+              <w:t>在校门口隐约着有个人影。</w:t>
+            </w:r>
+            <w:r>
+              <w:rPr>
+                <w:rFonts w:hint="eastAsia"/>
+              </w:rPr>
+              <w:t>&gt;</w:t>
+            </w:r>
+          </w:p>
+          <w:p>
+            <w:r>
+              <w:tab/>
+              <w:t>sound src=sound0;</w:t>
+            </w:r>
+          </w:p>
+          <w:p>
+            <w:pPr>
+              <w:rPr>
+                <w:rFonts w:hint="eastAsia"/>
+              </w:rPr>
+            </w:pPr>
+            <w:r>
+              <w:rPr>
+                <w:rFonts w:hint="eastAsia"/>
+              </w:rPr>
+              <w:tab/>
+            </w:r>
+            <w:r>
+              <w:rPr>
+                <w:rFonts w:hint="eastAsia"/>
+              </w:rPr>
+              <w:t>我慢慢的走过去。</w:t>
+            </w:r>
+            <w:r>
+              <w:rPr>
+                <w:rFonts w:hint="eastAsia"/>
+              </w:rPr>
+              <w:t>&gt;</w:t>
+            </w:r>
+          </w:p>
+          <w:p/>
+          <w:p>
+            <w:r>
+              <w:t>dokiChan</w:t>
+            </w:r>
+          </w:p>
+          <w:p>
+            <w:r>
+              <w:tab/>
+              <w:t>role type=character name="character0";</w:t>
+            </w:r>
+          </w:p>
+          <w:p>
+            <w:r>
+              <w:tab/>
+              <w:t>move position=center transition=instant;</w:t>
+            </w:r>
+          </w:p>
+          <w:p>
+            <w:r>
+              <w:tab/>
+              <w:t>posture src=posture0;</w:t>
+            </w:r>
+          </w:p>
+          <w:p>
+            <w:r>
+              <w:tab/>
+              <w:t>face src=happyFace0;</w:t>
+            </w:r>
+          </w:p>
+          <w:p>
+            <w:r>
+              <w:tab/>
+              <w:t>voice src=voice001;</w:t>
+            </w:r>
+          </w:p>
+          <w:p>
+            <w:pPr>
+              <w:rPr>
+                <w:rFonts w:hint="eastAsia"/>
+              </w:rPr>
+            </w:pPr>
+            <w:r>
+              <w:rPr>
+                <w:rFonts w:hint="eastAsia"/>
+              </w:rPr>
+              <w:lastRenderedPageBreak/>
+              <w:tab/>
+            </w:r>
+            <w:r>
+              <w:rPr>
+                <w:rFonts w:hint="eastAsia"/>
+              </w:rPr>
+              <w:t>等你好久了。</w:t>
+            </w:r>
+            <w:r>
+              <w:rPr>
+                <w:rFonts w:hint="eastAsia"/>
+              </w:rPr>
+              <w:t>&gt;&gt;</w:t>
+            </w:r>
+          </w:p>
+          <w:p>
+            <w:r>
+              <w:tab/>
+              <w:t>face src=happyFace1;</w:t>
+            </w:r>
+          </w:p>
+          <w:p>
+            <w:r>
+              <w:tab/>
+              <w:t>voice src=voice002;</w:t>
+            </w:r>
+          </w:p>
+          <w:p>
+            <w:pPr>
+              <w:rPr>
+                <w:rFonts w:hint="eastAsia"/>
+              </w:rPr>
+            </w:pPr>
+            <w:r>
+              <w:rPr>
+                <w:rFonts w:hint="eastAsia"/>
+              </w:rPr>
+              <w:tab/>
+            </w:r>
+            <w:r>
+              <w:rPr>
+                <w:rFonts w:hint="eastAsia"/>
+              </w:rPr>
+              <w:t>一直在等着你。</w:t>
+            </w:r>
+            <w:r>
+              <w:rPr>
+                <w:rFonts w:hint="eastAsia"/>
+              </w:rPr>
+              <w:t>&gt;&gt;</w:t>
+            </w:r>
+          </w:p>
+          <w:p>
+            <w:r>
+              <w:tab/>
+              <w:t>voice src=voice003;</w:t>
+            </w:r>
+          </w:p>
+          <w:p>
+            <w:pPr>
+              <w:rPr>
+                <w:rFonts w:hint="eastAsia"/>
+              </w:rPr>
+            </w:pPr>
+            <w:r>
+              <w:rPr>
+                <w:rFonts w:hint="eastAsia"/>
+              </w:rPr>
+              <w:tab/>
+            </w:r>
+            <w:r>
+              <w:rPr>
+                <w:rFonts w:hint="eastAsia"/>
+              </w:rPr>
+              <w:t>还以为你不来了呢。</w:t>
+            </w:r>
+            <w:r>
+              <w:rPr>
+                <w:rFonts w:hint="eastAsia"/>
+              </w:rPr>
+              <w:t>&gt;&gt;</w:t>
+            </w:r>
+          </w:p>
+          <w:p/>
+          <w:p>
+            <w:r>
+              <w:t>{   //code in {} could not be skipped</w:t>
+            </w:r>
+          </w:p>
+          <w:p>
+            <w:r>
+              <w:t>world</w:t>
+            </w:r>
+          </w:p>
+          <w:p>
+            <w:pPr>
+              <w:rPr>
+                <w:rFonts w:hint="eastAsia"/>
+              </w:rPr>
+            </w:pPr>
+            <w:r>
+              <w:rPr>
+                <w:rFonts w:hint="eastAsia"/>
+              </w:rPr>
+              <w:tab/>
+            </w:r>
+            <w:r>
+              <w:rPr>
+                <w:rFonts w:hint="eastAsia"/>
+              </w:rPr>
+              <w:t>我微笑着走了过去。</w:t>
+            </w:r>
+            <w:r>
+              <w:rPr>
+                <w:rFonts w:hint="eastAsia"/>
+              </w:rPr>
+              <w:t>&gt;&gt;</w:t>
+            </w:r>
+          </w:p>
+          <w:p/>
+          <w:p>
+            <w:r>
+              <w:t>player</w:t>
+            </w:r>
+          </w:p>
+          <w:p>
+            <w:r>
+              <w:tab/>
+              <w:t>role type=player</w:t>
+            </w:r>
+          </w:p>
+          <w:p>
+            <w:r>
+              <w:tab/>
+              <w:t>face src=happyFace1;</w:t>
+            </w:r>
+          </w:p>
+          <w:p>
+            <w:pPr>
+              <w:rPr>
+                <w:rFonts w:hint="eastAsia"/>
+              </w:rPr>
+            </w:pPr>
+            <w:r>
+              <w:rPr>
+                <w:rFonts w:hint="eastAsia"/>
+              </w:rPr>
+              <w:tab/>
+            </w:r>
+            <w:r>
+              <w:rPr>
+                <w:rFonts w:hint="eastAsia"/>
+              </w:rPr>
+              <w:t>怎么会呢，我们不是约好了么。</w:t>
+            </w:r>
+            <w:r>
+              <w:rPr>
+                <w:rFonts w:hint="eastAsia"/>
+              </w:rPr>
+              <w:t>&gt;&gt;</w:t>
+            </w:r>
+          </w:p>
+          <w:p>
+            <w:r>
+              <w:t>}</w:t>
+            </w:r>
+          </w:p>
+          <w:p/>
+          <w:p>
+            <w:r>
+              <w:t>dokiChan</w:t>
+            </w:r>
+          </w:p>
+          <w:p>
+            <w:r>
+              <w:tab/>
+              <w:t>move position=(0.45,0,0) transition=instant;        //Here, (0.45,0,0) could be 0.45</w:t>
+            </w:r>
+          </w:p>
+          <w:p>
+            <w:r>
+              <w:tab/>
+              <w:t>voice src=voice004;</w:t>
+            </w:r>
+          </w:p>
+          <w:p>
+            <w:pPr>
+              <w:rPr>
+                <w:rFonts w:hint="eastAsia"/>
+              </w:rPr>
+            </w:pPr>
+            <w:r>
+              <w:rPr>
+                <w:rFonts w:hint="eastAsia"/>
+              </w:rPr>
+              <w:tab/>
+            </w:r>
+            <w:r>
+              <w:rPr>
+                <w:rFonts w:hint="eastAsia"/>
+              </w:rPr>
+              <w:t>是呢，一年前的约定。</w:t>
+            </w:r>
+            <w:r>
+              <w:rPr>
+                <w:rFonts w:hint="eastAsia"/>
+              </w:rPr>
+              <w:t>&gt;&gt;</w:t>
+            </w:r>
+          </w:p>
+          <w:p/>
+          <w:p>
+            <w:r>
+              <w:t>player</w:t>
+            </w:r>
+          </w:p>
+          <w:p>
+            <w:pPr>
+              <w:rPr>
+                <w:rFonts w:hint="eastAsia"/>
+              </w:rPr>
+            </w:pPr>
+            <w:r>
+              <w:rPr>
+                <w:rFonts w:hint="eastAsia"/>
+              </w:rPr>
+              <w:tab/>
+            </w:r>
+            <w:r>
+              <w:rPr>
+                <w:rFonts w:hint="eastAsia"/>
+              </w:rPr>
+              <w:t>嗯，一年过去了。</w:t>
+            </w:r>
+            <w:r>
+              <w:rPr>
+                <w:rFonts w:hint="eastAsia"/>
+              </w:rPr>
+              <w:t>&gt;&gt;</w:t>
+            </w:r>
+          </w:p>
+          <w:p>
+            <w:r>
+              <w:tab/>
+            </w:r>
+          </w:p>
+          <w:p/>
+          <w:p>
+            <w:r>
+              <w:t>world</w:t>
+            </w:r>
+          </w:p>
+          <w:p>
+            <w:pPr>
+              <w:rPr>
+                <w:rFonts w:hint="eastAsia"/>
+              </w:rPr>
+            </w:pPr>
+            <w:r>
+              <w:rPr>
+                <w:rFonts w:hint="eastAsia"/>
+              </w:rPr>
+              <w:tab/>
+            </w:r>
+            <w:r>
+              <w:rPr>
+                <w:rFonts w:hint="eastAsia"/>
+              </w:rPr>
+              <w:t>这家伙还是一点没变，仿佛时间已经抛弃了她。</w:t>
+            </w:r>
+            <w:r>
+              <w:rPr>
+                <w:rFonts w:hint="eastAsia"/>
+              </w:rPr>
+              <w:t>&gt;&gt;</w:t>
+            </w:r>
+          </w:p>
+          <w:p>
+            <w:pPr>
+              <w:rPr>
+                <w:rFonts w:hint="eastAsia"/>
+              </w:rPr>
+            </w:pPr>
+            <w:r>
+              <w:rPr>
+                <w:rFonts w:hint="eastAsia"/>
+              </w:rPr>
+              <w:tab/>
+            </w:r>
+            <w:r>
+              <w:rPr>
+                <w:rFonts w:hint="eastAsia"/>
+              </w:rPr>
+              <w:t>两个人仅仅呆站这那儿，无言的看着对方。</w:t>
+            </w:r>
+            <w:r>
+              <w:rPr>
+                <w:rFonts w:hint="eastAsia"/>
+              </w:rPr>
+              <w:t>&gt;&gt;</w:t>
+            </w:r>
+          </w:p>
+          <w:p>
+            <w:r>
+              <w:tab/>
+              <w:t>weather type=sunny level=0.5 transition=gradual speed=0.5;</w:t>
+            </w:r>
+          </w:p>
+          <w:p>
+            <w:r>
+              <w:rPr>
+                <w:rFonts w:hint="eastAsia"/>
+              </w:rPr>
+              <w:tab/>
+            </w:r>
+            <w:r>
+              <w:rPr>
+                <w:rFonts w:hint="eastAsia"/>
+              </w:rPr>
+              <w:t>不经意间，雪停了</w:t>
+            </w:r>
+            <w:r>
+              <w:rPr>
+                <w:rFonts w:hint="eastAsia"/>
+              </w:rPr>
+              <w:t>&gt;&gt;</w:t>
             </w:r>
           </w:p>
         </w:tc>
@@ -430,192 +759,269 @@
         <w:spacing w:after="240"/>
       </w:pPr>
     </w:p>
+    <w:tbl>
+      <w:tblPr>
+        <w:tblStyle w:val="TableGrid"/>
+        <w:tblW w:w="0" w:type="auto"/>
+        <w:tblLook w:val="04A0" w:firstRow="1" w:lastRow="0" w:firstColumn="1" w:lastColumn="0" w:noHBand="0" w:noVBand="1"/>
+      </w:tblPr>
+      <w:tblGrid>
+        <w:gridCol w:w="9010"/>
+      </w:tblGrid>
+      <w:tr>
+        <w:tc>
+          <w:tcPr>
+            <w:tcW w:w="9010" w:type="dxa"/>
+            <w:shd w:val="clear" w:color="auto" w:fill="E7E6E6" w:themeFill="background2"/>
+          </w:tcPr>
+          <w:p>
+            <w:r>
+              <w:t>dokidoki</w:t>
+            </w:r>
+            <w:r>
+              <w:t>[</w:t>
+            </w:r>
+            <w:r>
+              <w:t>D</w:t>
+            </w:r>
+            <w:r>
+              <w:t>]:</w:t>
+            </w:r>
+          </w:p>
+          <w:p>
+            <w:r>
+              <w:t>P</w:t>
+            </w:r>
+            <w:r>
+              <w:tab/>
+              <w:t>→</w:t>
+            </w:r>
+            <w:r>
+              <w:tab/>
+              <w:t>program i ; D ; begin L end.</w:t>
+            </w:r>
+          </w:p>
+          <w:p/>
+          <w:p>
+            <w:r>
+              <w:t>…to do</w:t>
+            </w:r>
+            <w:bookmarkStart w:id="0" w:name="_GoBack"/>
+            <w:bookmarkEnd w:id="0"/>
+          </w:p>
+          <w:p>
+            <w:pPr>
+              <w:rPr>
+                <w:rFonts w:hint="eastAsia"/>
+              </w:rPr>
+            </w:pPr>
+          </w:p>
+          <w:p>
+            <w:r>
+              <w:t>P</w:t>
+            </w:r>
+            <w:r>
+              <w:tab/>
+              <w:t>→</w:t>
+            </w:r>
+            <w:r>
+              <w:tab/>
+              <w:t>program i ; D ; begin L end.</w:t>
+            </w:r>
+          </w:p>
+          <w:p>
+            <w:r>
+              <w:t>D</w:t>
+            </w:r>
+            <w:r>
+              <w:tab/>
+              <w:t>→</w:t>
+            </w:r>
+            <w:r>
+              <w:tab/>
+              <w:t>var int i { , i }</w:t>
+            </w:r>
+          </w:p>
+          <w:p>
+            <w:r>
+              <w:t>A</w:t>
+            </w:r>
+            <w:r>
+              <w:tab/>
+              <w:t>→</w:t>
+            </w:r>
+            <w:r>
+              <w:tab/>
+              <w:t>i := E</w:t>
+            </w:r>
+          </w:p>
+          <w:p>
+            <w:r>
+              <w:t>E</w:t>
+            </w:r>
+            <w:r>
+              <w:tab/>
+              <w:t>→</w:t>
+            </w:r>
+            <w:r>
+              <w:tab/>
+              <w:t>T { + T }</w:t>
+            </w:r>
+          </w:p>
+          <w:p>
+            <w:r>
+              <w:t>T</w:t>
+            </w:r>
+            <w:r>
+              <w:tab/>
+              <w:t>→</w:t>
+            </w:r>
+            <w:r>
+              <w:tab/>
+              <w:t>F { * F }</w:t>
+            </w:r>
+          </w:p>
+          <w:p>
+            <w:r>
+              <w:t>F</w:t>
+            </w:r>
+            <w:r>
+              <w:tab/>
+              <w:t>→</w:t>
+            </w:r>
+            <w:r>
+              <w:tab/>
+              <w:t>( E ) | i</w:t>
+            </w:r>
+          </w:p>
+          <w:p>
+            <w:r>
+              <w:t>B</w:t>
+            </w:r>
+            <w:r>
+              <w:tab/>
+              <w:t>→</w:t>
+            </w:r>
+            <w:r>
+              <w:tab/>
+              <w:t>C { and M C}</w:t>
+            </w:r>
+          </w:p>
+          <w:p>
+            <w:r>
+              <w:t>C</w:t>
+            </w:r>
+            <w:r>
+              <w:tab/>
+              <w:t>→</w:t>
+            </w:r>
+            <w:r>
+              <w:tab/>
+              <w:t>H { or M H}</w:t>
+            </w:r>
+          </w:p>
+          <w:p>
+            <w:r>
+              <w:t>H</w:t>
+            </w:r>
+            <w:r>
+              <w:tab/>
+              <w:t>→</w:t>
+            </w:r>
+            <w:r>
+              <w:tab/>
+              <w:t>( B ) | not B | E R E</w:t>
+            </w:r>
+          </w:p>
+          <w:p>
+            <w:r>
+              <w:t>R</w:t>
+            </w:r>
+            <w:r>
+              <w:tab/>
+              <w:t>→</w:t>
+            </w:r>
+            <w:r>
+              <w:tab/>
+              <w:t>&gt; | &lt; | &lt;&gt; | = | &gt;= | &lt;=</w:t>
+            </w:r>
+          </w:p>
+          <w:p>
+            <w:r>
+              <w:t>M</w:t>
+            </w:r>
+            <w:r>
+              <w:tab/>
+              <w:t>→</w:t>
+            </w:r>
+            <w:r>
+              <w:tab/>
+              <w:t>ε</w:t>
+            </w:r>
+          </w:p>
+          <w:p>
+            <w:r>
+              <w:t>S</w:t>
+            </w:r>
+            <w:r>
+              <w:tab/>
+              <w:t>→</w:t>
+            </w:r>
+            <w:r>
+              <w:tab/>
+              <w:t>A |if B then M S [ N else M S ] |while M B do M S | begin L end</w:t>
+            </w:r>
+          </w:p>
+          <w:p>
+            <w:r>
+              <w:t>L</w:t>
+            </w:r>
+            <w:r>
+              <w:tab/>
+              <w:t>→</w:t>
+            </w:r>
+            <w:r>
+              <w:tab/>
+              <w:t>S ; { M S ; }</w:t>
+            </w:r>
+          </w:p>
+          <w:p>
+            <w:pPr>
+              <w:spacing w:after="240"/>
+              <w:rPr>
+                <w:rFonts w:hint="eastAsia"/>
+              </w:rPr>
+            </w:pPr>
+            <w:r>
+              <w:t>N</w:t>
+            </w:r>
+            <w:r>
+              <w:tab/>
+              <w:t>→</w:t>
+            </w:r>
+            <w:r>
+              <w:tab/>
+              <w:t>ε</w:t>
+            </w:r>
+          </w:p>
+        </w:tc>
+      </w:tr>
+    </w:tbl>
     <w:p>
       <w:pPr>
-        <w:pStyle w:val="Heading2"/>
-      </w:pPr>
-      <w:r>
-        <w:t>Layer</w:t>
-      </w:r>
-    </w:p>
-    <w:p>
-      <w:pPr>
         <w:spacing w:after="240"/>
-      </w:pPr>
-      <w:r>
-        <w:t xml:space="preserve">Layer is used to arrange the </w:t>
-      </w:r>
-      <w:r>
-        <w:t>order of visual component</w:t>
-      </w:r>
-      <w:r>
-        <w:t xml:space="preserve">. </w:t>
-      </w:r>
-    </w:p>
-    <w:p>
-      <w:pPr>
-        <w:pStyle w:val="Heading2"/>
-      </w:pPr>
-      <w:r>
-        <w:lastRenderedPageBreak/>
-        <w:t>Font</w:t>
-      </w:r>
-    </w:p>
-    <w:p>
-      <w:pPr>
-        <w:spacing w:after="240"/>
-      </w:pPr>
-      <w:r>
-        <w:t>Font is used to set how the word looks like on the screen.</w:t>
-      </w:r>
-    </w:p>
-    <w:p>
-      <w:pPr>
-        <w:pStyle w:val="Heading2"/>
-      </w:pPr>
-      <w:r>
-        <w:t>Image</w:t>
-      </w:r>
-    </w:p>
-    <w:p>
-      <w:pPr>
-        <w:spacing w:after="240"/>
-      </w:pPr>
-      <w:r>
-        <w:t>Image is responsible for processing different type of picture and to present them in the game.</w:t>
-      </w:r>
-    </w:p>
-    <w:p>
-      <w:pPr>
-        <w:pStyle w:val="Heading2"/>
-      </w:pPr>
-      <w:r>
-        <w:t>Sound</w:t>
-      </w:r>
-    </w:p>
-    <w:p>
-      <w:pPr>
-        <w:spacing w:after="240"/>
-      </w:pPr>
-      <w:r>
-        <w:t>Sound is responsible for processing different type of sound and to play them in the game.</w:t>
-      </w:r>
-    </w:p>
-    <w:p>
-      <w:pPr>
-        <w:pStyle w:val="Heading2"/>
-      </w:pPr>
-      <w:r>
-        <w:t>Video</w:t>
-      </w:r>
-    </w:p>
-    <w:p>
-      <w:pPr>
-        <w:spacing w:after="240"/>
-      </w:pPr>
-      <w:r>
-        <w:t xml:space="preserve">Video </w:t>
-      </w:r>
-      <w:r>
-        <w:t xml:space="preserve">is responsible for processing different type of </w:t>
-      </w:r>
-      <w:r>
-        <w:t xml:space="preserve">video </w:t>
-      </w:r>
-      <w:r>
-        <w:t>and to play them in the game.</w:t>
-      </w:r>
-    </w:p>
-    <w:p>
-      <w:pPr>
-        <w:pStyle w:val="Heading2"/>
-      </w:pPr>
-      <w:r>
-        <w:t>Storage</w:t>
-      </w:r>
-    </w:p>
-    <w:p>
-      <w:pPr>
-        <w:spacing w:after="240"/>
-      </w:pPr>
-      <w:r>
-        <w:t xml:space="preserve">Storage </w:t>
-      </w:r>
-      <w:r>
         <w:rPr>
           <w:rFonts w:hint="eastAsia"/>
         </w:rPr>
-        <w:t>is</w:t>
-      </w:r>
-      <w:r>
-        <w:t xml:space="preserve"> </w:t>
-      </w:r>
-      <w:r>
+      </w:pPr>
+    </w:p>
+    <w:p>
+      <w:pPr>
+        <w:spacing w:after="240"/>
         <w:rPr>
           <w:rFonts w:hint="eastAsia"/>
         </w:rPr>
-        <w:t>responsible</w:t>
-      </w:r>
-      <w:r>
-        <w:t xml:space="preserve"> for managing saving and loading of games.</w:t>
-      </w:r>
-    </w:p>
-    <w:p>
-      <w:pPr>
-        <w:pStyle w:val="Heading2"/>
-      </w:pPr>
-      <w:r>
-        <w:t>Debug</w:t>
-      </w:r>
-    </w:p>
-    <w:p>
-      <w:pPr>
-        <w:spacing w:after="240"/>
-      </w:pPr>
-      <w:r>
-        <w:t xml:space="preserve">Debug </w:t>
-      </w:r>
-      <w:r>
-        <w:rPr>
-          <w:rFonts w:hint="eastAsia"/>
-        </w:rPr>
-        <w:t>contains some helpful features for developing this system.</w:t>
-      </w:r>
-    </w:p>
-    <w:p>
-      <w:pPr>
-        <w:pStyle w:val="Heading2"/>
-      </w:pPr>
-      <w:r>
-        <w:t>Timer</w:t>
-      </w:r>
-    </w:p>
-    <w:p>
-      <w:pPr>
-        <w:spacing w:after="240"/>
-      </w:pPr>
-      <w:r>
-        <w:t xml:space="preserve">Timer provide time </w:t>
-      </w:r>
-      <w:r>
-        <w:t>arrangement for System.</w:t>
-      </w:r>
-    </w:p>
-    <w:p>
-      <w:pPr>
-        <w:pStyle w:val="Heading2"/>
-      </w:pPr>
-      <w:r>
-        <w:t>Plugins</w:t>
-      </w:r>
-    </w:p>
-    <w:p>
-      <w:pPr>
-        <w:spacing w:after="240"/>
-      </w:pPr>
-      <w:r>
-        <w:t>Extensible function.</w:t>
-      </w:r>
+      </w:pPr>
     </w:p>
     <w:p>
       <w:pPr>
@@ -641,8 +1047,8 @@
 </file>
 
 <file path=word/numbering.xml><?xml version="1.0" encoding="utf-8"?>
-<w:numbering xmlns:wpc="http://schemas.microsoft.com/office/word/2010/wordprocessingCanvas" xmlns:mo="http://schemas.microsoft.com/office/mac/office/2008/main" xmlns:mc="http://schemas.openxmlformats.org/markup-compatibility/2006" xmlns:mv="urn:schemas-microsoft-com:mac:vml" xmlns:o="urn:schemas-microsoft-com:office:office" xmlns:r="http://schemas.openxmlformats.org/officeDocument/2006/relationships" xmlns:m="http://schemas.openxmlformats.org/officeDocument/2006/math" xmlns:v="urn:schemas-microsoft-com:vml" xmlns:wp14="http://schemas.microsoft.com/office/word/2010/wordprocessingDrawing" xmlns:wp="http://schemas.openxmlformats.org/drawingml/2006/wordprocessingDrawing" xmlns:w10="urn:schemas-microsoft-com:office:word" xmlns:w="http://schemas.openxmlformats.org/wordprocessingml/2006/main" xmlns:w14="http://schemas.microsoft.com/office/word/2010/wordml" xmlns:w15="http://schemas.microsoft.com/office/word/2012/wordml" xmlns:wpg="http://schemas.microsoft.com/office/word/2010/wordprocessingGroup" xmlns:wpi="http://schemas.microsoft.com/office/word/2010/wordprocessingInk" xmlns:wne="http://schemas.microsoft.com/office/word/2006/wordml" xmlns:wps="http://schemas.microsoft.com/office/word/2010/wordprocessingShape" mc:Ignorable="w14 w15 wp14">
-  <w:abstractNum w:abstractNumId="0">
+<w:numbering xmlns:wpc="http://schemas.microsoft.com/office/word/2010/wordprocessingCanvas" xmlns:mc="http://schemas.openxmlformats.org/markup-compatibility/2006" xmlns:o="urn:schemas-microsoft-com:office:office" xmlns:r="http://schemas.openxmlformats.org/officeDocument/2006/relationships" xmlns:m="http://schemas.openxmlformats.org/officeDocument/2006/math" xmlns:v="urn:schemas-microsoft-com:vml" xmlns:wp14="http://schemas.microsoft.com/office/word/2010/wordprocessingDrawing" xmlns:wp="http://schemas.openxmlformats.org/drawingml/2006/wordprocessingDrawing" xmlns:w10="urn:schemas-microsoft-com:office:word" xmlns:w="http://schemas.openxmlformats.org/wordprocessingml/2006/main" xmlns:w14="http://schemas.microsoft.com/office/word/2010/wordml" xmlns:w15="http://schemas.microsoft.com/office/word/2012/wordml" xmlns:wpg="http://schemas.microsoft.com/office/word/2010/wordprocessingGroup" xmlns:wpi="http://schemas.microsoft.com/office/word/2010/wordprocessingInk" xmlns:wne="http://schemas.microsoft.com/office/word/2006/wordml" xmlns:wps="http://schemas.microsoft.com/office/word/2010/wordprocessingShape" mc:Ignorable="w14 w15 wp14">
+  <w:abstractNum w:abstractNumId="0" w15:restartNumberingAfterBreak="0">
     <w:nsid w:val="28091E34"/>
     <w:multiLevelType w:val="multilevel"/>
     <w:tmpl w:val="04090025"/>
@@ -759,7 +1165,7 @@
     </w:rPrDefault>
     <w:pPrDefault/>
   </w:docDefaults>
-  <w:latentStyles w:defLockedState="0" w:defUIPriority="99" w:defSemiHidden="0" w:defUnhideWhenUsed="0" w:defQFormat="0" w:count="380">
+  <w:latentStyles w:defLockedState="0" w:defUIPriority="99" w:defSemiHidden="0" w:defUnhideWhenUsed="0" w:defQFormat="0" w:count="371">
     <w:lsdException w:name="Normal" w:uiPriority="0" w:qFormat="1"/>
     <w:lsdException w:name="heading 1" w:uiPriority="9" w:qFormat="1"/>
     <w:lsdException w:name="heading 2" w:semiHidden="1" w:uiPriority="9" w:unhideWhenUsed="1" w:qFormat="1"/>
@@ -916,15 +1322,6 @@
     <w:lsdException w:name="Balloon Text" w:semiHidden="1" w:unhideWhenUsed="1"/>
     <w:lsdException w:name="Table Grid" w:uiPriority="39"/>
     <w:lsdException w:name="Table Theme" w:semiHidden="1" w:unhideWhenUsed="1"/>
-    <w:lsdException w:name="Note Level 1" w:semiHidden="1" w:unhideWhenUsed="1"/>
-    <w:lsdException w:name="Note Level 2" w:semiHidden="1" w:unhideWhenUsed="1"/>
-    <w:lsdException w:name="Note Level 3" w:semiHidden="1" w:unhideWhenUsed="1"/>
-    <w:lsdException w:name="Note Level 4" w:semiHidden="1" w:unhideWhenUsed="1"/>
-    <w:lsdException w:name="Note Level 5" w:semiHidden="1" w:unhideWhenUsed="1"/>
-    <w:lsdException w:name="Note Level 6" w:semiHidden="1" w:unhideWhenUsed="1"/>
-    <w:lsdException w:name="Note Level 7" w:semiHidden="1" w:unhideWhenUsed="1"/>
-    <w:lsdException w:name="Note Level 8" w:semiHidden="1" w:unhideWhenUsed="1"/>
-    <w:lsdException w:name="Note Level 9" w:semiHidden="1" w:unhideWhenUsed="1"/>
     <w:lsdException w:name="Placeholder Text" w:semiHidden="1"/>
     <w:lsdException w:name="No Spacing" w:uiPriority="1" w:qFormat="1"/>
     <w:lsdException w:name="Light Shading" w:uiPriority="60"/>
@@ -1631,7 +2028,6 @@
     <w:uiPriority w:val="39"/>
     <w:rsid w:val="00D41ED5"/>
     <w:tblPr>
-      <w:tblInd w:w="0" w:type="dxa"/>
       <w:tblBorders>
         <w:top w:val="single" w:sz="4" w:space="0" w:color="auto"/>
         <w:left w:val="single" w:sz="4" w:space="0" w:color="auto"/>
@@ -1640,12 +2036,6 @@
         <w:insideH w:val="single" w:sz="4" w:space="0" w:color="auto"/>
         <w:insideV w:val="single" w:sz="4" w:space="0" w:color="auto"/>
       </w:tblBorders>
-      <w:tblCellMar>
-        <w:top w:w="0" w:type="dxa"/>
-        <w:left w:w="108" w:type="dxa"/>
-        <w:bottom w:w="0" w:type="dxa"/>
-        <w:right w:w="108" w:type="dxa"/>
-      </w:tblCellMar>
     </w:tblPr>
   </w:style>
 </w:styles>

</xml_diff>